<commit_message>
updated year + other small corrections
</commit_message>
<xml_diff>
--- a/demo-template-espd.docx
+++ b/demo-template-espd.docx
@@ -2,6 +2,8 @@
 <file path=word/document.xml><?xml version="1.0" encoding="utf-8"?>
 <w:document xmlns:wpc="http://schemas.microsoft.com/office/word/2010/wordprocessingCanvas" xmlns:mc="http://schemas.openxmlformats.org/markup-compatibility/2006" xmlns:o="urn:schemas-microsoft-com:office:office" xmlns:r="http://schemas.openxmlformats.org/officeDocument/2006/relationships" xmlns:m="http://schemas.openxmlformats.org/officeDocument/2006/math" xmlns:v="urn:schemas-microsoft-com:vml" xmlns:wp14="http://schemas.microsoft.com/office/word/2010/wordprocessingDrawing" xmlns:wp="http://schemas.openxmlformats.org/drawingml/2006/wordprocessingDrawing" xmlns:w10="urn:schemas-microsoft-com:office:word" xmlns:w="http://schemas.openxmlformats.org/wordprocessingml/2006/main" xmlns:w14="http://schemas.microsoft.com/office/word/2010/wordml" xmlns:wpg="http://schemas.microsoft.com/office/word/2010/wordprocessingGroup" xmlns:wpi="http://schemas.microsoft.com/office/word/2010/wordprocessingInk" xmlns:wne="http://schemas.microsoft.com/office/word/2006/wordml" xmlns:wps="http://schemas.microsoft.com/office/word/2010/wordprocessingShape" mc:Ignorable="w14 wp14">
   <w:body>
+    <w:bookmarkStart w:id="0" w:name="_GoBack"/>
+    <w:bookmarkEnd w:id="0"/>
     <w:p>
       <w:pPr>
         <w:jc w:val="center"/>
@@ -17,7 +19,7 @@
         <mc:AlternateContent>
           <mc:Choice Requires="wps">
             <w:drawing>
-              <wp:anchor distT="0" distB="0" distL="114300" distR="114300" simplePos="0" relativeHeight="251659264" behindDoc="1" locked="0" layoutInCell="1" allowOverlap="1">
+              <wp:anchor distT="0" distB="0" distL="114300" distR="114300" simplePos="0" relativeHeight="251659264" behindDoc="1" locked="0" layoutInCell="1" allowOverlap="1" wp14:anchorId="1D4B6712" wp14:editId="70BDDB21">
                 <wp:simplePos x="0" y="0"/>
                 <wp:positionH relativeFrom="page">
                   <wp:posOffset>657225</wp:posOffset>
@@ -83,7 +85,7 @@
               </wp:anchor>
             </w:drawing>
           </mc:Choice>
-          <mc:Fallback xmlns:w16se="http://schemas.microsoft.com/office/word/2015/wordml/symex" xmlns:w16cid="http://schemas.microsoft.com/office/word/2016/wordml/cid" xmlns:w15="http://schemas.microsoft.com/office/word/2012/wordml" xmlns:am3d="http://schemas.microsoft.com/office/drawing/2017/model3d" xmlns:aink="http://schemas.microsoft.com/office/drawing/2016/ink" xmlns:cx8="http://schemas.microsoft.com/office/drawing/2016/5/14/chartex" xmlns:cx7="http://schemas.microsoft.com/office/drawing/2016/5/13/chartex" xmlns:cx6="http://schemas.microsoft.com/office/drawing/2016/5/12/chartex" xmlns:cx5="http://schemas.microsoft.com/office/drawing/2016/5/11/chartex" xmlns:cx4="http://schemas.microsoft.com/office/drawing/2016/5/10/chartex" xmlns:cx3="http://schemas.microsoft.com/office/drawing/2016/5/9/chartex" xmlns:cx2="http://schemas.microsoft.com/office/drawing/2015/10/21/chartex" xmlns:cx1="http://schemas.microsoft.com/office/drawing/2015/9/8/chartex" xmlns:cx="http://schemas.microsoft.com/office/drawing/2014/chartex">
+          <mc:Fallback xmlns:cx="http://schemas.microsoft.com/office/drawing/2014/chartex" xmlns:cx1="http://schemas.microsoft.com/office/drawing/2015/9/8/chartex" xmlns:cx2="http://schemas.microsoft.com/office/drawing/2015/10/21/chartex" xmlns:cx3="http://schemas.microsoft.com/office/drawing/2016/5/9/chartex" xmlns:cx4="http://schemas.microsoft.com/office/drawing/2016/5/10/chartex" xmlns:cx5="http://schemas.microsoft.com/office/drawing/2016/5/11/chartex" xmlns:cx6="http://schemas.microsoft.com/office/drawing/2016/5/12/chartex" xmlns:cx7="http://schemas.microsoft.com/office/drawing/2016/5/13/chartex" xmlns:cx8="http://schemas.microsoft.com/office/drawing/2016/5/14/chartex" xmlns:aink="http://schemas.microsoft.com/office/drawing/2016/ink" xmlns:am3d="http://schemas.microsoft.com/office/drawing/2017/model3d" xmlns:w15="http://schemas.microsoft.com/office/word/2012/wordml" xmlns:w16cid="http://schemas.microsoft.com/office/word/2016/wordml/cid" xmlns:w16se="http://schemas.microsoft.com/office/word/2015/wordml/symex">
             <w:pict>
               <v:rect w14:anchorId="200EBA38" id="Прямоугольник 2" o:spid="_x0000_s1026" style="position:absolute;margin-left:51.75pt;margin-top:17.25pt;width:526.7pt;height:807.85pt;z-index:-251657216;visibility:visible;mso-wrap-style:square;mso-width-percent:0;mso-height-percent:0;mso-wrap-distance-left:9pt;mso-wrap-distance-top:0;mso-wrap-distance-right:9pt;mso-wrap-distance-bottom:0;mso-position-horizontal:absolute;mso-position-horizontal-relative:page;mso-position-vertical:absolute;mso-position-vertical-relative:page;mso-width-percent:0;mso-height-percent:0;mso-width-relative:margin;mso-height-relative:margin;v-text-anchor:middle" o:gfxdata="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" filled="f" strokecolor="black [3213]" strokeweight="1.5pt">
                 <w10:wrap anchorx="page" anchory="page"/>
@@ -94,9 +96,17 @@
       </w:r>
       <w:r>
         <w:rPr>
-          <w:caps/>
+          <w:noProof/>
+          <w:szCs w:val="26"/>
         </w:rPr>
-        <w:t>ФЕДЕРАЛЬНОЕ АГЕНТСТВО НАУЧНЫХ организаций (ФАНО РОССИИ)</w:t>
+        <w:t xml:space="preserve"> </w:t>
+      </w:r>
+      <w:r>
+        <w:rPr>
+          <w:noProof/>
+          <w:szCs w:val="26"/>
+        </w:rPr>
+        <w:t>Министерство науки и высшего образования Российской Федерации</w:t>
       </w:r>
     </w:p>
     <w:tbl>
@@ -261,6 +271,12 @@
               <w:rPr>
                 <w:rFonts w:eastAsia="Calibri"/>
               </w:rPr>
+              <w:t xml:space="preserve"> </w:t>
+            </w:r>
+            <w:r>
+              <w:rPr>
+                <w:rFonts w:eastAsia="Calibri"/>
+              </w:rPr>
               <w:t>Б</w:t>
             </w:r>
             <w:r>
@@ -275,6 +291,7 @@
               </w:rPr>
               <w:t> </w:t>
             </w:r>
+            <w:proofErr w:type="spellStart"/>
             <w:r>
               <w:rPr>
                 <w:rFonts w:eastAsia="Calibri"/>
@@ -287,6 +304,7 @@
               </w:rPr>
               <w:t>елевский</w:t>
             </w:r>
+            <w:proofErr w:type="spellEnd"/>
           </w:p>
         </w:tc>
       </w:tr>
@@ -1258,8 +1276,13 @@
               <w:spacing w:after="120"/>
             </w:pPr>
             <w:r>
-              <w:t>Научный руководитель ОКР</w:t>
+              <w:t xml:space="preserve">Научный руководитель </w:t>
             </w:r>
+            <w:proofErr w:type="gramStart"/>
+            <w:r>
+              <w:t>ОКР</w:t>
+            </w:r>
+            <w:proofErr w:type="gramEnd"/>
           </w:p>
           <w:p>
             <w:pPr>
@@ -1276,14 +1299,19 @@
               <w:t>.</w:t>
             </w:r>
             <w:r>
+              <w:t xml:space="preserve"> </w:t>
+            </w:r>
+            <w:r>
               <w:t>Б</w:t>
             </w:r>
             <w:r>
               <w:t>. </w:t>
             </w:r>
+            <w:proofErr w:type="spellStart"/>
             <w:r>
               <w:t>Гвоздоедов</w:t>
             </w:r>
+            <w:proofErr w:type="spellEnd"/>
           </w:p>
         </w:tc>
       </w:tr>
@@ -1318,8 +1346,13 @@
               <w:spacing w:after="120"/>
             </w:pPr>
             <w:r>
-              <w:t>Главный конструктор ОКР</w:t>
+              <w:t xml:space="preserve">Главный конструктор </w:t>
             </w:r>
+            <w:proofErr w:type="gramStart"/>
+            <w:r>
+              <w:t>ОКР</w:t>
+            </w:r>
+            <w:proofErr w:type="gramEnd"/>
           </w:p>
           <w:p>
             <w:pPr>
@@ -1333,6 +1366,9 @@
               <w:t> Д.</w:t>
             </w:r>
             <w:r>
+              <w:t xml:space="preserve"> </w:t>
+            </w:r>
+            <w:r>
               <w:t>Е.</w:t>
             </w:r>
             <w:r>
@@ -1374,8 +1410,13 @@
               <w:t>Ответственный исполнитель</w:t>
             </w:r>
             <w:r>
-              <w:t xml:space="preserve"> ОКР</w:t>
+              <w:t xml:space="preserve"> </w:t>
             </w:r>
+            <w:proofErr w:type="gramStart"/>
+            <w:r>
+              <w:t>ОКР</w:t>
+            </w:r>
+            <w:proofErr w:type="gramEnd"/>
           </w:p>
           <w:p>
             <w:pPr>
@@ -1389,14 +1430,22 @@
               <w:t> Е.</w:t>
             </w:r>
             <w:r>
+              <w:t xml:space="preserve"> </w:t>
+            </w:r>
+            <w:r>
               <w:t>Ф</w:t>
             </w:r>
             <w:r>
               <w:t>.</w:t>
             </w:r>
             <w:r>
-              <w:t> Помидоркина</w:t>
+              <w:t> </w:t>
             </w:r>
+            <w:proofErr w:type="spellStart"/>
+            <w:r>
+              <w:t>Помидоркина</w:t>
+            </w:r>
+            <w:proofErr w:type="spellEnd"/>
           </w:p>
         </w:tc>
       </w:tr>
@@ -1426,9 +1475,11 @@
               <w:pStyle w:val="affd"/>
               <w:spacing w:after="120"/>
             </w:pPr>
+            <w:proofErr w:type="spellStart"/>
             <w:r>
               <w:t>Нормоконтролер</w:t>
             </w:r>
+            <w:proofErr w:type="spellEnd"/>
           </w:p>
           <w:p>
             <w:pPr>
@@ -1442,6 +1493,9 @@
               <w:t>____________________ М.</w:t>
             </w:r>
             <w:r>
+              <w:t xml:space="preserve"> </w:t>
+            </w:r>
+            <w:r>
               <w:t>Ю</w:t>
             </w:r>
             <w:r>
@@ -1450,9 +1504,11 @@
             <w:r>
               <w:t> </w:t>
             </w:r>
+            <w:proofErr w:type="spellStart"/>
             <w:r>
               <w:t>Толстолобенко</w:t>
             </w:r>
+            <w:proofErr w:type="spellEnd"/>
           </w:p>
         </w:tc>
       </w:tr>
@@ -1480,7 +1536,7 @@
         <w:t>201</w:t>
       </w:r>
       <w:r>
-        <w:t>8</w:t>
+        <w:t>9</w:t>
       </w:r>
     </w:p>
     <w:p>
@@ -1566,7 +1622,7 @@
               </wp:anchor>
             </w:drawing>
           </mc:Choice>
-          <mc:Fallback xmlns:w16se="http://schemas.microsoft.com/office/word/2015/wordml/symex" xmlns:w16cid="http://schemas.microsoft.com/office/word/2016/wordml/cid" xmlns:w15="http://schemas.microsoft.com/office/word/2012/wordml" xmlns:am3d="http://schemas.microsoft.com/office/drawing/2017/model3d" xmlns:aink="http://schemas.microsoft.com/office/drawing/2016/ink" xmlns:cx8="http://schemas.microsoft.com/office/drawing/2016/5/14/chartex" xmlns:cx7="http://schemas.microsoft.com/office/drawing/2016/5/13/chartex" xmlns:cx6="http://schemas.microsoft.com/office/drawing/2016/5/12/chartex" xmlns:cx5="http://schemas.microsoft.com/office/drawing/2016/5/11/chartex" xmlns:cx4="http://schemas.microsoft.com/office/drawing/2016/5/10/chartex" xmlns:cx3="http://schemas.microsoft.com/office/drawing/2016/5/9/chartex" xmlns:cx2="http://schemas.microsoft.com/office/drawing/2015/10/21/chartex" xmlns:cx1="http://schemas.microsoft.com/office/drawing/2015/9/8/chartex" xmlns:cx="http://schemas.microsoft.com/office/drawing/2014/chartex">
+          <mc:Fallback xmlns:cx="http://schemas.microsoft.com/office/drawing/2014/chartex" xmlns:cx1="http://schemas.microsoft.com/office/drawing/2015/9/8/chartex" xmlns:cx2="http://schemas.microsoft.com/office/drawing/2015/10/21/chartex" xmlns:cx3="http://schemas.microsoft.com/office/drawing/2016/5/9/chartex" xmlns:cx4="http://schemas.microsoft.com/office/drawing/2016/5/10/chartex" xmlns:cx5="http://schemas.microsoft.com/office/drawing/2016/5/11/chartex" xmlns:cx6="http://schemas.microsoft.com/office/drawing/2016/5/12/chartex" xmlns:cx7="http://schemas.microsoft.com/office/drawing/2016/5/13/chartex" xmlns:cx8="http://schemas.microsoft.com/office/drawing/2016/5/14/chartex" xmlns:aink="http://schemas.microsoft.com/office/drawing/2016/ink" xmlns:am3d="http://schemas.microsoft.com/office/drawing/2017/model3d" xmlns:w15="http://schemas.microsoft.com/office/word/2012/wordml" xmlns:w16cid="http://schemas.microsoft.com/office/word/2016/wordml/cid" xmlns:w16se="http://schemas.microsoft.com/office/word/2015/wordml/symex">
             <w:pict>
               <v:rect w14:anchorId="6E66FD4B" id="Прямоугольник 4" o:spid="_x0000_s1026" style="position:absolute;margin-left:51.05pt;margin-top:17pt;width:526.7pt;height:807.85pt;z-index:-251655680;visibility:visible;mso-wrap-style:square;mso-width-percent:0;mso-height-percent:0;mso-wrap-distance-left:9pt;mso-wrap-distance-top:0;mso-wrap-distance-right:9pt;mso-wrap-distance-bottom:0;mso-position-horizontal:absolute;mso-position-horizontal-relative:page;mso-position-vertical:absolute;mso-position-vertical-relative:page;mso-width-percent:0;mso-height-percent:0;mso-width-relative:margin;mso-height-relative:margin;v-text-anchor:middle" o:gfxdata="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" filled="f" strokecolor="black [3213]" strokeweight="1.5pt">
                 <w10:wrap anchorx="page" anchory="page"/>
@@ -1589,7 +1645,10 @@
         <w:contextualSpacing/>
       </w:pPr>
       <w:r>
-        <w:t>ИЕЛГ.000</w:t>
+        <w:t>АБВГ</w:t>
+      </w:r>
+      <w:r>
+        <w:t>.000</w:t>
       </w:r>
       <w:r>
         <w:t>99</w:t>
@@ -1665,7 +1724,7 @@
       <w:pPr>
         <w:pStyle w:val="ac"/>
       </w:pPr>
-      <w:bookmarkStart w:id="0" w:name="_Toc242877107"/>
+      <w:bookmarkStart w:id="1" w:name="_Toc242877107"/>
       <w:r>
         <w:t>ГЕНЕРА</w:t>
       </w:r>
@@ -1682,7 +1741,7 @@
         <w:t>НАУЧНО-ИССЛЕДОВАТЕЛЬСКИХ ОТЧЁТОВ ИЗ ИСХОДНЫХ ФАЙЛОВ ФОРМАТА «MARKDOWN»</w:t>
       </w:r>
     </w:p>
-    <w:bookmarkEnd w:id="0"/>
+    <w:bookmarkEnd w:id="1"/>
     <w:p>
       <w:pPr>
         <w:pStyle w:val="-"/>
@@ -2479,21 +2538,22 @@
     <w:p>
       <w:pPr>
         <w:pStyle w:val="-"/>
-        <w:rPr>
-          <w:lang w:val="en-US"/>
-        </w:rPr>
       </w:pPr>
       <w:r>
         <w:t xml:space="preserve">Листов </w:t>
+      </w:r>
+      <w:r>
+        <w:t>%</w:t>
       </w:r>
       <w:r>
         <w:rPr>
           <w:lang w:val="en-US"/>
         </w:rPr>
-        <w:t>%NPAGES%</w:t>
+        <w:t>NPAGES</w:t>
       </w:r>
-      <w:bookmarkStart w:id="1" w:name="_GoBack"/>
-      <w:bookmarkEnd w:id="1"/>
+      <w:r>
+        <w:t>%</w:t>
+      </w:r>
     </w:p>
     <w:p>
       <w:pPr>
@@ -2584,7 +2644,13 @@
         <w:rPr>
           <w:noProof/>
         </w:rPr>
-        <w:t>18</w:t>
+        <w:t>1</w:t>
+      </w:r>
+      <w:r>
+        <w:rPr>
+          <w:noProof/>
+        </w:rPr>
+        <w:t>9</w:t>
       </w:r>
       <w:r>
         <w:rPr>
@@ -6521,7 +6587,7 @@
       <w:rPr>
         <w:noProof/>
       </w:rPr>
-      <w:t>3</w:t>
+      <w:t>2</w:t>
     </w:r>
     <w:r>
       <w:fldChar w:fldCharType="end"/>
@@ -13162,7 +13228,7 @@
 </file>
 
 <file path=customXml/itemProps1.xml><?xml version="1.0" encoding="utf-8"?>
-<ds:datastoreItem xmlns:ds="http://schemas.openxmlformats.org/officeDocument/2006/customXml" ds:itemID="{C39E1DAF-B4D7-4722-8F60-45CEA896E8E9}">
+<ds:datastoreItem xmlns:ds="http://schemas.openxmlformats.org/officeDocument/2006/customXml" ds:itemID="{537F5800-AC10-4C68-B492-0D0BEC5436A0}">
   <ds:schemaRefs>
     <ds:schemaRef ds:uri="http://schemas.openxmlformats.org/officeDocument/2006/bibliography"/>
   </ds:schemaRefs>

</xml_diff>